<commit_message>
Templates changes due to Director change
</commit_message>
<xml_diff>
--- a/yii2/vendor/admapp/resources/disposals/DISPOSALS_APPROVAL_GENERAL_WITH_HEALTH_REASONS_REPUBLISH_TEMPLATE.docx
+++ b/yii2/vendor/admapp/resources/disposals/DISPOSALS_APPROVAL_GENERAL_WITH_HEALTH_REASONS_REPUBLISH_TEMPLATE.docx
@@ -2411,7 +2411,7 @@
               <w:pStyle w:val="normal"/>
               <w:numPr>
                 <w:ilvl w:val="0"/>
-                <w:numId w:val="6"/>
+                <w:numId w:val="4"/>
               </w:numPr>
               <w:pBdr>
                 <w:top w:val="nil"/>
@@ -2464,7 +2464,7 @@
               <w:pStyle w:val="normal"/>
               <w:numPr>
                 <w:ilvl w:val="0"/>
-                <w:numId w:val="6"/>
+                <w:numId w:val="4"/>
               </w:numPr>
               <w:pBdr>
                 <w:top w:val="nil"/>

</xml_diff>